<commit_message>
Software Project Management Plan FINAL Revised
</commit_message>
<xml_diff>
--- a/Software Project Management Plan.docx
+++ b/Software Project Management Plan.docx
@@ -1181,62 +1181,86 @@
               </w:rPr>
               <w:t>Final Revision</w:t>
             </w:r>
+          </w:p>
+        </w:tc>
+      </w:tr>
+      <w:tr>
+        <w:tc>
+          <w:tcPr>
+            <w:tcW w:w="1368" w:type="dxa"/>
+          </w:tcPr>
+          <w:p>
+            <w:pPr>
+              <w:jc w:val="both"/>
+              <w:rPr>
+                <w:rFonts w:ascii="Arial" w:hAnsi="Arial" w:cs="Arial"/>
+              </w:rPr>
+            </w:pPr>
+            <w:r>
+              <w:rPr>
+                <w:rFonts w:ascii="Arial" w:hAnsi="Arial" w:cs="Arial"/>
+              </w:rPr>
+              <w:t>0.3</w:t>
+            </w:r>
+          </w:p>
+        </w:tc>
+        <w:tc>
+          <w:tcPr>
+            <w:tcW w:w="1440" w:type="dxa"/>
+          </w:tcPr>
+          <w:p>
+            <w:pPr>
+              <w:jc w:val="both"/>
+              <w:rPr>
+                <w:rFonts w:ascii="Arial" w:hAnsi="Arial" w:cs="Arial"/>
+              </w:rPr>
+            </w:pPr>
+            <w:r>
+              <w:rPr>
+                <w:rFonts w:ascii="Arial" w:hAnsi="Arial" w:cs="Arial"/>
+              </w:rPr>
+              <w:t>4/30/2017</w:t>
+            </w:r>
+          </w:p>
+        </w:tc>
+        <w:tc>
+          <w:tcPr>
+            <w:tcW w:w="2880" w:type="dxa"/>
+          </w:tcPr>
+          <w:p>
+            <w:pPr>
+              <w:jc w:val="both"/>
+              <w:rPr>
+                <w:rFonts w:ascii="Arial" w:hAnsi="Arial" w:cs="Arial"/>
+              </w:rPr>
+            </w:pPr>
+            <w:r>
+              <w:rPr>
+                <w:rFonts w:ascii="Arial" w:hAnsi="Arial" w:cs="Arial"/>
+              </w:rPr>
+              <w:t>Beatrice Cerda</w:t>
+            </w:r>
+          </w:p>
+        </w:tc>
+        <w:tc>
+          <w:tcPr>
+            <w:tcW w:w="3168" w:type="dxa"/>
+          </w:tcPr>
+          <w:p>
+            <w:pPr>
+              <w:jc w:val="both"/>
+              <w:rPr>
+                <w:rFonts w:ascii="Arial" w:hAnsi="Arial" w:cs="Arial"/>
+              </w:rPr>
+            </w:pPr>
+            <w:r>
+              <w:rPr>
+                <w:rFonts w:ascii="Arial" w:hAnsi="Arial" w:cs="Arial"/>
+              </w:rPr>
+              <w:t>Corrected Error Methods, Tools</w:t>
+            </w:r>
             <w:bookmarkStart w:id="0" w:name="_GoBack"/>
             <w:bookmarkEnd w:id="0"/>
-          </w:p>
-        </w:tc>
-      </w:tr>
-      <w:tr>
-        <w:tc>
-          <w:tcPr>
-            <w:tcW w:w="1368" w:type="dxa"/>
-          </w:tcPr>
-          <w:p>
-            <w:pPr>
-              <w:jc w:val="both"/>
-              <w:rPr>
-                <w:rFonts w:ascii="Arial" w:hAnsi="Arial" w:cs="Arial"/>
-              </w:rPr>
-            </w:pPr>
-          </w:p>
-        </w:tc>
-        <w:tc>
-          <w:tcPr>
-            <w:tcW w:w="1440" w:type="dxa"/>
-          </w:tcPr>
-          <w:p>
-            <w:pPr>
-              <w:jc w:val="both"/>
-              <w:rPr>
-                <w:rFonts w:ascii="Arial" w:hAnsi="Arial" w:cs="Arial"/>
-              </w:rPr>
-            </w:pPr>
-          </w:p>
-        </w:tc>
-        <w:tc>
-          <w:tcPr>
-            <w:tcW w:w="2880" w:type="dxa"/>
-          </w:tcPr>
-          <w:p>
-            <w:pPr>
-              <w:jc w:val="both"/>
-              <w:rPr>
-                <w:rFonts w:ascii="Arial" w:hAnsi="Arial" w:cs="Arial"/>
-              </w:rPr>
-            </w:pPr>
-          </w:p>
-        </w:tc>
-        <w:tc>
-          <w:tcPr>
-            <w:tcW w:w="3168" w:type="dxa"/>
-          </w:tcPr>
-          <w:p>
-            <w:pPr>
-              <w:jc w:val="both"/>
-              <w:rPr>
-                <w:rFonts w:ascii="Arial" w:hAnsi="Arial" w:cs="Arial"/>
-              </w:rPr>
-            </w:pPr>
           </w:p>
         </w:tc>
       </w:tr>
@@ -3259,7 +3283,16 @@
           <w:sz w:val="20"/>
           <w:szCs w:val="20"/>
         </w:rPr>
-        <w:t>Git and Visual Studio</w:t>
+        <w:t xml:space="preserve">Git and </w:t>
+      </w:r>
+      <w:r>
+        <w:rPr>
+          <w:rFonts w:ascii="Arial" w:hAnsi="Arial" w:cs="Arial"/>
+          <w:color w:val="000000"/>
+          <w:sz w:val="20"/>
+          <w:szCs w:val="20"/>
+        </w:rPr>
+        <w:t>C9.io</w:t>
       </w:r>
       <w:r>
         <w:rPr>

</xml_diff>